<commit_message>
Edited porocilo and connected newly created archive page on the menu
</commit_message>
<xml_diff>
--- a/etc/porocilo.docx
+++ b/etc/porocilo.docx
@@ -87,8 +87,75 @@
       <w:r>
         <w:t xml:space="preserve"> Glej prilogo website_map.pdf</w:t>
       </w:r>
+    </w:p>
+    <w:p/>
+    <w:p/>
+    <w:p>
+      <w:pPr>
+        <w:pStyle w:val="Heading2"/>
+      </w:pPr>
+      <w:r>
+        <w:lastRenderedPageBreak/>
+        <w:t>Podpora vseh priljubljenih brskalnikov</w:t>
+      </w:r>
+    </w:p>
+    <w:p>
+      <w:r>
+        <w:t>Testirano na:</w:t>
+      </w:r>
+    </w:p>
+    <w:p>
+      <w:pPr>
+        <w:pStyle w:val="ListParagraph"/>
+        <w:numPr>
+          <w:ilvl w:val="0"/>
+          <w:numId w:val="4"/>
+        </w:numPr>
+      </w:pPr>
+      <w:r>
+        <w:t xml:space="preserve">Chrome </w:t>
+      </w:r>
+      <w:r>
+        <w:rPr>
+          <w:rFonts w:cs="Segoe UI"/>
+          <w:color w:val="303942"/>
+        </w:rPr>
+        <w:t>46.0.2490.86 m</w:t>
+      </w:r>
+    </w:p>
+    <w:p>
+      <w:pPr>
+        <w:pStyle w:val="ListParagraph"/>
+        <w:numPr>
+          <w:ilvl w:val="0"/>
+          <w:numId w:val="4"/>
+        </w:numPr>
+      </w:pPr>
+      <w:r>
+        <w:rPr>
+          <w:rFonts w:cs="Segoe UI"/>
+          <w:color w:val="303942"/>
+        </w:rPr>
+        <w:t>Microsoft Edge</w:t>
+      </w:r>
       <w:bookmarkStart w:id="0" w:name="_GoBack"/>
       <w:bookmarkEnd w:id="0"/>
+    </w:p>
+    <w:p>
+      <w:pPr>
+        <w:pStyle w:val="ListParagraph"/>
+        <w:numPr>
+          <w:ilvl w:val="0"/>
+          <w:numId w:val="4"/>
+        </w:numPr>
+      </w:pPr>
+      <w:r>
+        <w:rPr>
+          <w:rFonts w:cs="Segoe UI"/>
+          <w:color w:val="303942"/>
+        </w:rPr>
+        <w:t>Firefox 41.0.1</w:t>
+      </w:r>
     </w:p>
     <w:p>
       <w:pPr>
@@ -120,7 +187,7 @@
         </w:numPr>
       </w:pPr>
       <w:r>
-        <w:t>Veliko stvari rešenih z »iz nič narejenimi« pop-upi, kar mi je všeč ker se mi zdi veliko statičnih strani linkanih s &lt;a&gt; elementi staromodno in nefunkcionalno</w:t>
+        <w:t>QR code reader je definitivno integracija, ki mi je bila najbolj zanimiva</w:t>
       </w:r>
     </w:p>
     <w:p>
@@ -132,7 +199,7 @@
         </w:numPr>
       </w:pPr>
       <w:r>
-        <w:t xml:space="preserve">Veliko uporabljen javascript za izboljšanje uporabniške izkušnje, npr. pri potrditvi naloga (animacija), pri filtriranju rezultatov s ključnimi besedami </w:t>
+        <w:t>Google maps z integracijo najbolj pogostih service-ov, ki bi jih nekdo na poti potreboval</w:t>
       </w:r>
     </w:p>
     <w:p>
@@ -144,7 +211,7 @@
         </w:numPr>
       </w:pPr>
       <w:r>
-        <w:t>Prikaz sporočil z animacijo</w:t>
+        <w:t>Veliko stvari rešenih z »iz nič narejenimi« pop-upi, kar mi je všeč ker se mi zdi veliko statičnih strani linkanih s &lt;a&gt; elementi staromodno in nefunkcionalno</w:t>
       </w:r>
     </w:p>
     <w:p>
@@ -156,7 +223,19 @@
         </w:numPr>
       </w:pPr>
       <w:r>
-        <w:t>Google maps z integracijo najbolj pogostih service-ov, ki bi jih nekdo na poti potreboval</w:t>
+        <w:t xml:space="preserve">Veliko uporabljen javascript za izboljšanje uporabniške izkušnje, npr. pri potrditvi naloga (animacija), pri filtriranju rezultatov s ključnimi besedami </w:t>
+      </w:r>
+    </w:p>
+    <w:p>
+      <w:pPr>
+        <w:pStyle w:val="ListParagraph"/>
+        <w:numPr>
+          <w:ilvl w:val="0"/>
+          <w:numId w:val="2"/>
+        </w:numPr>
+      </w:pPr>
+      <w:r>
+        <w:t>Prikaz sporočil z animacijo</w:t>
       </w:r>
     </w:p>
     <w:p>
@@ -480,11 +559,241 @@
       </w:rPr>
     </w:lvl>
   </w:abstractNum>
+  <w:abstractNum w:abstractNumId="2">
+    <w:nsid w:val="5B3F526B"/>
+    <w:multiLevelType w:val="hybridMultilevel"/>
+    <w:tmpl w:val="C02CD8E8"/>
+    <w:lvl w:ilvl="0" w:tplc="76AC3174">
+      <w:numFmt w:val="bullet"/>
+      <w:lvlText w:val=""/>
+      <w:lvlJc w:val="left"/>
+      <w:pPr>
+        <w:ind w:left="720" w:hanging="360"/>
+      </w:pPr>
+      <w:rPr>
+        <w:rFonts w:ascii="Symbol" w:eastAsiaTheme="minorHAnsi" w:hAnsi="Symbol" w:cstheme="minorBidi" w:hint="default"/>
+      </w:rPr>
+    </w:lvl>
+    <w:lvl w:ilvl="1" w:tplc="04240003" w:tentative="1">
+      <w:start w:val="1"/>
+      <w:numFmt w:val="bullet"/>
+      <w:lvlText w:val="o"/>
+      <w:lvlJc w:val="left"/>
+      <w:pPr>
+        <w:ind w:left="1440" w:hanging="360"/>
+      </w:pPr>
+      <w:rPr>
+        <w:rFonts w:ascii="Courier New" w:hAnsi="Courier New" w:cs="Courier New" w:hint="default"/>
+      </w:rPr>
+    </w:lvl>
+    <w:lvl w:ilvl="2" w:tplc="04240005" w:tentative="1">
+      <w:start w:val="1"/>
+      <w:numFmt w:val="bullet"/>
+      <w:lvlText w:val=""/>
+      <w:lvlJc w:val="left"/>
+      <w:pPr>
+        <w:ind w:left="2160" w:hanging="360"/>
+      </w:pPr>
+      <w:rPr>
+        <w:rFonts w:ascii="Wingdings" w:hAnsi="Wingdings" w:hint="default"/>
+      </w:rPr>
+    </w:lvl>
+    <w:lvl w:ilvl="3" w:tplc="04240001" w:tentative="1">
+      <w:start w:val="1"/>
+      <w:numFmt w:val="bullet"/>
+      <w:lvlText w:val=""/>
+      <w:lvlJc w:val="left"/>
+      <w:pPr>
+        <w:ind w:left="2880" w:hanging="360"/>
+      </w:pPr>
+      <w:rPr>
+        <w:rFonts w:ascii="Symbol" w:hAnsi="Symbol" w:hint="default"/>
+      </w:rPr>
+    </w:lvl>
+    <w:lvl w:ilvl="4" w:tplc="04240003" w:tentative="1">
+      <w:start w:val="1"/>
+      <w:numFmt w:val="bullet"/>
+      <w:lvlText w:val="o"/>
+      <w:lvlJc w:val="left"/>
+      <w:pPr>
+        <w:ind w:left="3600" w:hanging="360"/>
+      </w:pPr>
+      <w:rPr>
+        <w:rFonts w:ascii="Courier New" w:hAnsi="Courier New" w:cs="Courier New" w:hint="default"/>
+      </w:rPr>
+    </w:lvl>
+    <w:lvl w:ilvl="5" w:tplc="04240005" w:tentative="1">
+      <w:start w:val="1"/>
+      <w:numFmt w:val="bullet"/>
+      <w:lvlText w:val=""/>
+      <w:lvlJc w:val="left"/>
+      <w:pPr>
+        <w:ind w:left="4320" w:hanging="360"/>
+      </w:pPr>
+      <w:rPr>
+        <w:rFonts w:ascii="Wingdings" w:hAnsi="Wingdings" w:hint="default"/>
+      </w:rPr>
+    </w:lvl>
+    <w:lvl w:ilvl="6" w:tplc="04240001" w:tentative="1">
+      <w:start w:val="1"/>
+      <w:numFmt w:val="bullet"/>
+      <w:lvlText w:val=""/>
+      <w:lvlJc w:val="left"/>
+      <w:pPr>
+        <w:ind w:left="5040" w:hanging="360"/>
+      </w:pPr>
+      <w:rPr>
+        <w:rFonts w:ascii="Symbol" w:hAnsi="Symbol" w:hint="default"/>
+      </w:rPr>
+    </w:lvl>
+    <w:lvl w:ilvl="7" w:tplc="04240003" w:tentative="1">
+      <w:start w:val="1"/>
+      <w:numFmt w:val="bullet"/>
+      <w:lvlText w:val="o"/>
+      <w:lvlJc w:val="left"/>
+      <w:pPr>
+        <w:ind w:left="5760" w:hanging="360"/>
+      </w:pPr>
+      <w:rPr>
+        <w:rFonts w:ascii="Courier New" w:hAnsi="Courier New" w:cs="Courier New" w:hint="default"/>
+      </w:rPr>
+    </w:lvl>
+    <w:lvl w:ilvl="8" w:tplc="04240005" w:tentative="1">
+      <w:start w:val="1"/>
+      <w:numFmt w:val="bullet"/>
+      <w:lvlText w:val=""/>
+      <w:lvlJc w:val="left"/>
+      <w:pPr>
+        <w:ind w:left="6480" w:hanging="360"/>
+      </w:pPr>
+      <w:rPr>
+        <w:rFonts w:ascii="Wingdings" w:hAnsi="Wingdings" w:hint="default"/>
+      </w:rPr>
+    </w:lvl>
+  </w:abstractNum>
+  <w:abstractNum w:abstractNumId="3">
+    <w:nsid w:val="62D55DBC"/>
+    <w:multiLevelType w:val="hybridMultilevel"/>
+    <w:tmpl w:val="B02052EC"/>
+    <w:lvl w:ilvl="0" w:tplc="8AFC4F18">
+      <w:numFmt w:val="bullet"/>
+      <w:lvlText w:val=""/>
+      <w:lvlJc w:val="left"/>
+      <w:pPr>
+        <w:ind w:left="720" w:hanging="360"/>
+      </w:pPr>
+      <w:rPr>
+        <w:rFonts w:ascii="Symbol" w:eastAsiaTheme="minorHAnsi" w:hAnsi="Symbol" w:cstheme="minorBidi" w:hint="default"/>
+      </w:rPr>
+    </w:lvl>
+    <w:lvl w:ilvl="1" w:tplc="04240003" w:tentative="1">
+      <w:start w:val="1"/>
+      <w:numFmt w:val="bullet"/>
+      <w:lvlText w:val="o"/>
+      <w:lvlJc w:val="left"/>
+      <w:pPr>
+        <w:ind w:left="1440" w:hanging="360"/>
+      </w:pPr>
+      <w:rPr>
+        <w:rFonts w:ascii="Courier New" w:hAnsi="Courier New" w:cs="Courier New" w:hint="default"/>
+      </w:rPr>
+    </w:lvl>
+    <w:lvl w:ilvl="2" w:tplc="04240005" w:tentative="1">
+      <w:start w:val="1"/>
+      <w:numFmt w:val="bullet"/>
+      <w:lvlText w:val=""/>
+      <w:lvlJc w:val="left"/>
+      <w:pPr>
+        <w:ind w:left="2160" w:hanging="360"/>
+      </w:pPr>
+      <w:rPr>
+        <w:rFonts w:ascii="Wingdings" w:hAnsi="Wingdings" w:hint="default"/>
+      </w:rPr>
+    </w:lvl>
+    <w:lvl w:ilvl="3" w:tplc="04240001" w:tentative="1">
+      <w:start w:val="1"/>
+      <w:numFmt w:val="bullet"/>
+      <w:lvlText w:val=""/>
+      <w:lvlJc w:val="left"/>
+      <w:pPr>
+        <w:ind w:left="2880" w:hanging="360"/>
+      </w:pPr>
+      <w:rPr>
+        <w:rFonts w:ascii="Symbol" w:hAnsi="Symbol" w:hint="default"/>
+      </w:rPr>
+    </w:lvl>
+    <w:lvl w:ilvl="4" w:tplc="04240003" w:tentative="1">
+      <w:start w:val="1"/>
+      <w:numFmt w:val="bullet"/>
+      <w:lvlText w:val="o"/>
+      <w:lvlJc w:val="left"/>
+      <w:pPr>
+        <w:ind w:left="3600" w:hanging="360"/>
+      </w:pPr>
+      <w:rPr>
+        <w:rFonts w:ascii="Courier New" w:hAnsi="Courier New" w:cs="Courier New" w:hint="default"/>
+      </w:rPr>
+    </w:lvl>
+    <w:lvl w:ilvl="5" w:tplc="04240005" w:tentative="1">
+      <w:start w:val="1"/>
+      <w:numFmt w:val="bullet"/>
+      <w:lvlText w:val=""/>
+      <w:lvlJc w:val="left"/>
+      <w:pPr>
+        <w:ind w:left="4320" w:hanging="360"/>
+      </w:pPr>
+      <w:rPr>
+        <w:rFonts w:ascii="Wingdings" w:hAnsi="Wingdings" w:hint="default"/>
+      </w:rPr>
+    </w:lvl>
+    <w:lvl w:ilvl="6" w:tplc="04240001" w:tentative="1">
+      <w:start w:val="1"/>
+      <w:numFmt w:val="bullet"/>
+      <w:lvlText w:val=""/>
+      <w:lvlJc w:val="left"/>
+      <w:pPr>
+        <w:ind w:left="5040" w:hanging="360"/>
+      </w:pPr>
+      <w:rPr>
+        <w:rFonts w:ascii="Symbol" w:hAnsi="Symbol" w:hint="default"/>
+      </w:rPr>
+    </w:lvl>
+    <w:lvl w:ilvl="7" w:tplc="04240003" w:tentative="1">
+      <w:start w:val="1"/>
+      <w:numFmt w:val="bullet"/>
+      <w:lvlText w:val="o"/>
+      <w:lvlJc w:val="left"/>
+      <w:pPr>
+        <w:ind w:left="5760" w:hanging="360"/>
+      </w:pPr>
+      <w:rPr>
+        <w:rFonts w:ascii="Courier New" w:hAnsi="Courier New" w:cs="Courier New" w:hint="default"/>
+      </w:rPr>
+    </w:lvl>
+    <w:lvl w:ilvl="8" w:tplc="04240005" w:tentative="1">
+      <w:start w:val="1"/>
+      <w:numFmt w:val="bullet"/>
+      <w:lvlText w:val=""/>
+      <w:lvlJc w:val="left"/>
+      <w:pPr>
+        <w:ind w:left="6480" w:hanging="360"/>
+      </w:pPr>
+      <w:rPr>
+        <w:rFonts w:ascii="Wingdings" w:hAnsi="Wingdings" w:hint="default"/>
+      </w:rPr>
+    </w:lvl>
+  </w:abstractNum>
   <w:num w:numId="1">
     <w:abstractNumId w:val="1"/>
   </w:num>
   <w:num w:numId="2">
     <w:abstractNumId w:val="0"/>
+  </w:num>
+  <w:num w:numId="3">
+    <w:abstractNumId w:val="3"/>
+  </w:num>
+  <w:num w:numId="4">
+    <w:abstractNumId w:val="2"/>
   </w:num>
 </w:numbering>
 </file>

</xml_diff>

<commit_message>
Slight change to porocilo and archive bug fixed
</commit_message>
<xml_diff>
--- a/etc/porocilo.docx
+++ b/etc/porocilo.docx
@@ -36,7 +36,19 @@
         <w:t>Travel e-xpense</w:t>
       </w:r>
     </w:p>
-    <w:p/>
+    <w:p>
+      <w:pPr>
+        <w:pStyle w:val="Heading3"/>
+        <w:jc w:val="center"/>
+      </w:pPr>
+      <w:r>
+        <w:t>https://travel-e-xpense.herokuapp.com/</w:t>
+      </w:r>
+    </w:p>
+    <w:p>
+      <w:bookmarkStart w:id="0" w:name="_GoBack"/>
+      <w:bookmarkEnd w:id="0"/>
+    </w:p>
     <w:p>
       <w:pPr>
         <w:pStyle w:val="Heading2"/>
@@ -138,8 +150,6 @@
         </w:rPr>
         <w:t>Microsoft Edge</w:t>
       </w:r>
-      <w:bookmarkStart w:id="0" w:name="_GoBack"/>
-      <w:bookmarkEnd w:id="0"/>
     </w:p>
     <w:p>
       <w:pPr>
@@ -1235,6 +1245,28 @@
       <w:szCs w:val="26"/>
     </w:rPr>
   </w:style>
+  <w:style w:type="paragraph" w:styleId="Heading3">
+    <w:name w:val="heading 3"/>
+    <w:basedOn w:val="Normal"/>
+    <w:next w:val="Normal"/>
+    <w:link w:val="Heading3Char"/>
+    <w:uiPriority w:val="9"/>
+    <w:unhideWhenUsed/>
+    <w:qFormat/>
+    <w:rsid w:val="000C7EE5"/>
+    <w:pPr>
+      <w:keepNext/>
+      <w:keepLines/>
+      <w:spacing w:before="40" w:after="0"/>
+      <w:outlineLvl w:val="2"/>
+    </w:pPr>
+    <w:rPr>
+      <w:rFonts w:asciiTheme="majorHAnsi" w:eastAsiaTheme="majorEastAsia" w:hAnsiTheme="majorHAnsi" w:cstheme="majorBidi"/>
+      <w:color w:val="1F4D78" w:themeColor="accent1" w:themeShade="7F"/>
+      <w:sz w:val="24"/>
+      <w:szCs w:val="24"/>
+    </w:rPr>
+  </w:style>
   <w:style w:type="character" w:default="1" w:styleId="DefaultParagraphFont">
     <w:name w:val="Default Paragraph Font"/>
     <w:uiPriority w:val="1"/>
@@ -1351,6 +1383,19 @@
       <w:ind w:left="720"/>
       <w:contextualSpacing/>
     </w:pPr>
+  </w:style>
+  <w:style w:type="character" w:customStyle="1" w:styleId="Heading3Char">
+    <w:name w:val="Heading 3 Char"/>
+    <w:basedOn w:val="DefaultParagraphFont"/>
+    <w:link w:val="Heading3"/>
+    <w:uiPriority w:val="9"/>
+    <w:rsid w:val="000C7EE5"/>
+    <w:rPr>
+      <w:rFonts w:asciiTheme="majorHAnsi" w:eastAsiaTheme="majorEastAsia" w:hAnsiTheme="majorHAnsi" w:cstheme="majorBidi"/>
+      <w:color w:val="1F4D78" w:themeColor="accent1" w:themeShade="7F"/>
+      <w:sz w:val="24"/>
+      <w:szCs w:val="24"/>
+    </w:rPr>
   </w:style>
 </w:styles>
 </file>

</xml_diff>